<commit_message>
Added new documentation photos
</commit_message>
<xml_diff>
--- a/Project Documentation.docx
+++ b/Project Documentation.docx
@@ -1,6 +1,6 @@
 
 <file path=word/document.xml><?xml version="1.0" encoding="utf-8"?>
-<w:document xmlns:wpc="http://schemas.microsoft.com/office/word/2010/wordprocessingCanvas" xmlns:cx="http://schemas.microsoft.com/office/drawing/2014/chartex" xmlns:cx1="http://schemas.microsoft.com/office/drawing/2015/9/8/chartex" xmlns:cx2="http://schemas.microsoft.com/office/drawing/2015/10/21/chartex" xmlns:cx3="http://schemas.microsoft.com/office/drawing/2016/5/9/chartex" xmlns:cx4="http://schemas.microsoft.com/office/drawing/2016/5/10/chartex" xmlns:cx5="http://schemas.microsoft.com/office/drawing/2016/5/11/chartex" xmlns:cx6="http://schemas.microsoft.com/office/drawing/2016/5/12/chartex" xmlns:cx7="http://schemas.microsoft.com/office/drawing/2016/5/13/chartex" xmlns:cx8="http://schemas.microsoft.com/office/drawing/2016/5/14/chartex" xmlns:mc="http://schemas.openxmlformats.org/markup-compatibility/2006" xmlns:aink="http://schemas.microsoft.com/office/drawing/2016/ink" xmlns:am3d="http://schemas.microsoft.com/office/drawing/2017/model3d" xmlns:o="urn:schemas-microsoft-com:office:office" xmlns:r="http://schemas.openxmlformats.org/officeDocument/2006/relationships" xmlns:m="http://schemas.openxmlformats.org/officeDocument/2006/math" xmlns:v="urn:schemas-microsoft-com:vml" xmlns:wp14="http://schemas.microsoft.com/office/word/2010/wordprocessingDrawing" xmlns:wp="http://schemas.openxmlformats.org/drawingml/2006/wordprocessingDrawing" xmlns:w10="urn:schemas-microsoft-com:office:word" xmlns:w="http://schemas.openxmlformats.org/wordprocessingml/2006/main" xmlns:w14="http://schemas.microsoft.com/office/word/2010/wordml" xmlns:w15="http://schemas.microsoft.com/office/word/2012/wordml" xmlns:w16cid="http://schemas.microsoft.com/office/word/2016/wordml/cid" xmlns:w16se="http://schemas.microsoft.com/office/word/2015/wordml/symex" xmlns:wpg="http://schemas.microsoft.com/office/word/2010/wordprocessingGroup" xmlns:wpi="http://schemas.microsoft.com/office/word/2010/wordprocessingInk" xmlns:wne="http://schemas.microsoft.com/office/word/2006/wordml" xmlns:wps="http://schemas.microsoft.com/office/word/2010/wordprocessingShape" mc:Ignorable="w14 w15 w16se w16cid wp14">
+<w:document xmlns:wpc="http://schemas.microsoft.com/office/word/2010/wordprocessingCanvas" xmlns:cx="http://schemas.microsoft.com/office/drawing/2014/chartex" xmlns:cx1="http://schemas.microsoft.com/office/drawing/2015/9/8/chartex" xmlns:cx2="http://schemas.microsoft.com/office/drawing/2015/10/21/chartex" xmlns:cx3="http://schemas.microsoft.com/office/drawing/2016/5/9/chartex" xmlns:cx4="http://schemas.microsoft.com/office/drawing/2016/5/10/chartex" xmlns:cx5="http://schemas.microsoft.com/office/drawing/2016/5/11/chartex" xmlns:cx6="http://schemas.microsoft.com/office/drawing/2016/5/12/chartex" xmlns:cx7="http://schemas.microsoft.com/office/drawing/2016/5/13/chartex" xmlns:cx8="http://schemas.microsoft.com/office/drawing/2016/5/14/chartex" xmlns:mc="http://schemas.openxmlformats.org/markup-compatibility/2006" xmlns:aink="http://schemas.microsoft.com/office/drawing/2016/ink" xmlns:am3d="http://schemas.microsoft.com/office/drawing/2017/model3d" xmlns:o="urn:schemas-microsoft-com:office:office" xmlns:r="http://schemas.openxmlformats.org/officeDocument/2006/relationships" xmlns:m="http://schemas.openxmlformats.org/officeDocument/2006/math" xmlns:v="urn:schemas-microsoft-com:vml" xmlns:wp14="http://schemas.microsoft.com/office/word/2010/wordprocessingDrawing" xmlns:wp="http://schemas.openxmlformats.org/drawingml/2006/wordprocessingDrawing" xmlns:w10="urn:schemas-microsoft-com:office:word" xmlns:w="http://schemas.openxmlformats.org/wordprocessingml/2006/main" xmlns:w14="http://schemas.microsoft.com/office/word/2010/wordml" xmlns:w15="http://schemas.microsoft.com/office/word/2012/wordml" xmlns:w16cex="http://schemas.microsoft.com/office/word/2018/wordml/cex" xmlns:w16cid="http://schemas.microsoft.com/office/word/2016/wordml/cid" xmlns:w16="http://schemas.microsoft.com/office/word/2018/wordml" xmlns:w16se="http://schemas.microsoft.com/office/word/2015/wordml/symex" xmlns:wpg="http://schemas.microsoft.com/office/word/2010/wordprocessingGroup" xmlns:wpi="http://schemas.microsoft.com/office/word/2010/wordprocessingInk" xmlns:wne="http://schemas.microsoft.com/office/word/2006/wordml" xmlns:wps="http://schemas.microsoft.com/office/word/2010/wordprocessingShape" mc:Ignorable="w14 w15 w16se w16cid w16 w16cex wp14">
   <w:body>
     <w:p>
       <w:pPr>
@@ -600,19 +600,8 @@
                 <w:szCs w:val="24"/>
                 <w:lang w:val="bg-BG"/>
               </w:rPr>
-              <w:t xml:space="preserve">Примери с </w:t>
+              <w:t>Примери с подзаявки</w:t>
             </w:r>
-            <w:proofErr w:type="spellStart"/>
-            <w:r>
-              <w:rPr>
-                <w:rFonts w:ascii="Montserrat" w:hAnsi="Montserrat"/>
-                <w:sz w:val="24"/>
-                <w:szCs w:val="24"/>
-                <w:lang w:val="bg-BG"/>
-              </w:rPr>
-              <w:t>подзаявки</w:t>
-            </w:r>
-            <w:proofErr w:type="spellEnd"/>
           </w:p>
         </w:tc>
         <w:tc>
@@ -2461,7 +2450,6 @@
         </w:rPr>
         <w:tab/>
       </w:r>
-      <w:proofErr w:type="spellStart"/>
       <w:r>
         <w:rPr>
           <w:rFonts w:ascii="Montserrat SemiBold" w:hAnsi="Montserrat SemiBold" w:cs="Consolas"/>
@@ -2471,19 +2459,7 @@
           <w:highlight w:val="white"/>
           <w:lang w:val="bg-BG"/>
         </w:rPr>
-        <w:t>информациия</w:t>
-      </w:r>
-      <w:proofErr w:type="spellEnd"/>
-      <w:r>
-        <w:rPr>
-          <w:rFonts w:ascii="Montserrat SemiBold" w:hAnsi="Montserrat SemiBold" w:cs="Consolas"/>
-          <w:color w:val="404040" w:themeColor="text1" w:themeTint="BF"/>
-          <w:sz w:val="24"/>
-          <w:szCs w:val="24"/>
-          <w:highlight w:val="white"/>
-          <w:lang w:val="bg-BG"/>
-        </w:rPr>
-        <w:t xml:space="preserve"> специфична за всеки вид стая.</w:t>
+        <w:t>информациия специфична за всеки вид стая.</w:t>
       </w:r>
     </w:p>
     <w:p>
@@ -2788,27 +2764,7 @@
           <w:highlight w:val="white"/>
           <w:lang w:val="bg-BG"/>
         </w:rPr>
-        <w:t xml:space="preserve">– </w:t>
-      </w:r>
-      <w:proofErr w:type="spellStart"/>
-      <w:r>
-        <w:rPr>
-          <w:rFonts w:ascii="Montserrat" w:hAnsi="Montserrat" w:cs="Consolas"/>
-          <w:color w:val="404040" w:themeColor="text1" w:themeTint="BF"/>
-          <w:highlight w:val="white"/>
-          <w:lang w:val="bg-BG"/>
-        </w:rPr>
-        <w:t>ценета</w:t>
-      </w:r>
-      <w:proofErr w:type="spellEnd"/>
-      <w:r>
-        <w:rPr>
-          <w:rFonts w:ascii="Montserrat" w:hAnsi="Montserrat" w:cs="Consolas"/>
-          <w:color w:val="404040" w:themeColor="text1" w:themeTint="BF"/>
-          <w:highlight w:val="white"/>
-          <w:lang w:val="bg-BG"/>
-        </w:rPr>
-        <w:t xml:space="preserve"> за нощувка в даден вид стая</w:t>
+        <w:t>– ценета за нощувка в даден вид стая</w:t>
       </w:r>
     </w:p>
     <w:p>
@@ -2862,7 +2818,6 @@
           <w:highlight w:val="white"/>
         </w:rPr>
       </w:pPr>
-      <w:proofErr w:type="spellStart"/>
       <w:r>
         <w:rPr>
           <w:rFonts w:ascii="Montserrat SemiBold" w:hAnsi="Montserrat SemiBold" w:cs="Consolas"/>
@@ -2872,9 +2827,8 @@
           <w:highlight w:val="white"/>
           <w:lang w:val="bg-BG"/>
         </w:rPr>
-        <w:t>Табица</w:t>
-      </w:r>
-      <w:proofErr w:type="spellEnd"/>
+        <w:t xml:space="preserve">Табица </w:t>
+      </w:r>
       <w:r>
         <w:rPr>
           <w:rFonts w:ascii="Montserrat SemiBold" w:hAnsi="Montserrat SemiBold" w:cs="Consolas"/>
@@ -2882,9 +2836,8 @@
           <w:sz w:val="24"/>
           <w:szCs w:val="24"/>
           <w:highlight w:val="white"/>
-          <w:lang w:val="bg-BG"/>
-        </w:rPr>
-        <w:t xml:space="preserve"> </w:t>
+        </w:rPr>
+        <w:t xml:space="preserve">Rooms </w:t>
       </w:r>
       <w:r>
         <w:rPr>
@@ -2893,16 +2846,6 @@
           <w:sz w:val="24"/>
           <w:szCs w:val="24"/>
           <w:highlight w:val="white"/>
-        </w:rPr>
-        <w:t xml:space="preserve">Rooms </w:t>
-      </w:r>
-      <w:r>
-        <w:rPr>
-          <w:rFonts w:ascii="Montserrat SemiBold" w:hAnsi="Montserrat SemiBold" w:cs="Consolas"/>
-          <w:color w:val="404040" w:themeColor="text1" w:themeTint="BF"/>
-          <w:sz w:val="24"/>
-          <w:szCs w:val="24"/>
-          <w:highlight w:val="white"/>
           <w:lang w:val="bg-BG"/>
         </w:rPr>
         <w:t>съдържа стаите които има в хотела.</w:t>
@@ -2973,27 +2916,7 @@
           <w:highlight w:val="white"/>
           <w:lang w:val="bg-BG"/>
         </w:rPr>
-        <w:t xml:space="preserve">– номера да дадена </w:t>
-      </w:r>
-      <w:proofErr w:type="spellStart"/>
-      <w:r>
-        <w:rPr>
-          <w:rFonts w:ascii="Montserrat" w:hAnsi="Montserrat" w:cs="Consolas"/>
-          <w:color w:val="404040" w:themeColor="text1" w:themeTint="BF"/>
-          <w:highlight w:val="white"/>
-          <w:lang w:val="bg-BG"/>
-        </w:rPr>
-        <w:t>стя</w:t>
-      </w:r>
-      <w:proofErr w:type="spellEnd"/>
-      <w:r>
-        <w:rPr>
-          <w:rFonts w:ascii="Montserrat" w:hAnsi="Montserrat" w:cs="Consolas"/>
-          <w:color w:val="404040" w:themeColor="text1" w:themeTint="BF"/>
-          <w:highlight w:val="white"/>
-          <w:lang w:val="bg-BG"/>
-        </w:rPr>
-        <w:t>, първичен ключ</w:t>
+        <w:t>– номера да дадена стя, първичен ключ</w:t>
       </w:r>
     </w:p>
     <w:p>
@@ -4156,6 +4079,7 @@
           <w:rFonts w:ascii="Montserrat" w:hAnsi="Montserrat" w:cs="Consolas"/>
           <w:color w:val="404040" w:themeColor="text1" w:themeTint="BF"/>
         </w:rPr>
+        <w:lastRenderedPageBreak/>
         <w:t>'Waiter',</w:t>
       </w:r>
     </w:p>
@@ -5321,6 +5245,7 @@
           <w:rFonts w:ascii="Montserrat" w:hAnsi="Montserrat" w:cs="Consolas"/>
           <w:color w:val="404040" w:themeColor="text1" w:themeTint="BF"/>
         </w:rPr>
+        <w:lastRenderedPageBreak/>
         <w:t>BaseFee</w:t>
       </w:r>
       <w:proofErr w:type="spellEnd"/>
@@ -5394,25 +5319,7 @@
           <w:color w:val="404040" w:themeColor="text1" w:themeTint="BF"/>
           <w:lang w:val="bg-BG"/>
         </w:rPr>
-        <w:t xml:space="preserve">– допълнителна сума, </w:t>
-      </w:r>
-      <w:proofErr w:type="spellStart"/>
-      <w:r>
-        <w:rPr>
-          <w:rFonts w:ascii="Montserrat" w:hAnsi="Montserrat" w:cs="Consolas"/>
-          <w:color w:val="404040" w:themeColor="text1" w:themeTint="BF"/>
-          <w:lang w:val="bg-BG"/>
-        </w:rPr>
-        <w:t>коята</w:t>
-      </w:r>
-      <w:proofErr w:type="spellEnd"/>
-      <w:r>
-        <w:rPr>
-          <w:rFonts w:ascii="Montserrat" w:hAnsi="Montserrat" w:cs="Consolas"/>
-          <w:color w:val="404040" w:themeColor="text1" w:themeTint="BF"/>
-          <w:lang w:val="bg-BG"/>
-        </w:rPr>
-        <w:t xml:space="preserve"> трябва да плати</w:t>
+        <w:t>– допълнителна сума, коята трябва да плати</w:t>
       </w:r>
     </w:p>
     <w:p>
@@ -6310,6 +6217,7 @@
         <w:rPr>
           <w:noProof/>
         </w:rPr>
+        <w:lastRenderedPageBreak/>
         <w:drawing>
           <wp:inline distT="0" distB="0" distL="0" distR="0" wp14:anchorId="1AD94C53" wp14:editId="1D51BECE">
             <wp:extent cx="4019550" cy="333375"/>
@@ -7061,7 +6969,6 @@
           <w:szCs w:val="40"/>
           <w:lang w:val="bg-BG"/>
         </w:rPr>
-        <w:lastRenderedPageBreak/>
         <w:t xml:space="preserve">Примерни заявки с резултата им </w:t>
       </w:r>
       <w:r>
@@ -7373,6 +7280,7 @@
           <w:szCs w:val="28"/>
           <w:lang w:val="bg-BG"/>
         </w:rPr>
+        <w:lastRenderedPageBreak/>
         <w:tab/>
       </w:r>
       <w:r>
@@ -7871,7 +7779,6 @@
           <w:color w:val="000000" w:themeColor="text1"/>
           <w:lang w:val="bg-BG"/>
         </w:rPr>
-        <w:lastRenderedPageBreak/>
         <w:drawing>
           <wp:inline distT="0" distB="0" distL="0" distR="0" wp14:anchorId="24345834" wp14:editId="07287D6A">
             <wp:extent cx="5310835" cy="1287991"/>
@@ -8168,6 +8075,7 @@
           <w:szCs w:val="28"/>
           <w:lang w:val="bg-BG"/>
         </w:rPr>
+        <w:lastRenderedPageBreak/>
         <w:tab/>
       </w:r>
       <w:r>
@@ -8434,27 +8342,7 @@
           <w:szCs w:val="28"/>
           <w:lang w:val="bg-BG"/>
         </w:rPr>
-        <w:t>Да се изпишат имената (</w:t>
-      </w:r>
-      <w:proofErr w:type="spellStart"/>
-      <w:r>
-        <w:rPr>
-          <w:rFonts w:ascii="Montserrat" w:hAnsi="Montserrat"/>
-          <w:sz w:val="28"/>
-          <w:szCs w:val="28"/>
-          <w:lang w:val="bg-BG"/>
-        </w:rPr>
-        <w:t>собсвеното</w:t>
-      </w:r>
-      <w:proofErr w:type="spellEnd"/>
-      <w:r>
-        <w:rPr>
-          <w:rFonts w:ascii="Montserrat" w:hAnsi="Montserrat"/>
-          <w:sz w:val="28"/>
-          <w:szCs w:val="28"/>
-          <w:lang w:val="bg-BG"/>
-        </w:rPr>
-        <w:t xml:space="preserve"> и фамилното) на </w:t>
+        <w:t xml:space="preserve">Да се изпишат имената (собсвеното и фамилното) на </w:t>
       </w:r>
       <w:r>
         <w:rPr>
@@ -9294,19 +9182,8 @@
           <w:lang w:val="bg-BG"/>
         </w:rPr>
         <w:tab/>
-      </w:r>
-      <w:proofErr w:type="spellStart"/>
-      <w:r>
-        <w:rPr>
-          <w:rFonts w:ascii="Montserrat SemiBold" w:hAnsi="Montserrat SemiBold" w:cs="Consolas"/>
-          <w:color w:val="404040" w:themeColor="text1" w:themeTint="BF"/>
-          <w:sz w:val="36"/>
-          <w:szCs w:val="36"/>
-          <w:lang w:val="bg-BG"/>
-        </w:rPr>
         <w:t>Подзаявки</w:t>
       </w:r>
-      <w:proofErr w:type="spellEnd"/>
     </w:p>
     <w:p>
       <w:pPr>
@@ -10643,89 +10520,128 @@
           <w:color w:val="404040" w:themeColor="text1" w:themeTint="BF"/>
           <w:sz w:val="28"/>
           <w:szCs w:val="28"/>
-          <w:lang w:val="bg-BG"/>
-        </w:rPr>
-      </w:pPr>
-      <w:r>
-        <w:rPr>
-          <w:rFonts w:ascii="Montserrat" w:hAnsi="Montserrat"/>
-          <w:color w:val="404040" w:themeColor="text1" w:themeTint="BF"/>
-          <w:sz w:val="28"/>
-          <w:szCs w:val="28"/>
-          <w:lang w:val="bg-BG"/>
-        </w:rPr>
-        <w:tab/>
-      </w:r>
-      <w:r>
-        <w:rPr>
-          <w:rFonts w:ascii="Montserrat" w:hAnsi="Montserrat"/>
-          <w:color w:val="404040" w:themeColor="text1" w:themeTint="BF"/>
-          <w:sz w:val="28"/>
-          <w:szCs w:val="28"/>
-          <w:lang w:val="bg-BG"/>
-        </w:rPr>
-        <w:tab/>
-        <w:t xml:space="preserve">Да се изведат първите 8 гости които нямат </w:t>
-      </w:r>
-      <w:r>
-        <w:rPr>
-          <w:rFonts w:ascii="Montserrat" w:hAnsi="Montserrat"/>
-          <w:color w:val="404040" w:themeColor="text1" w:themeTint="BF"/>
-          <w:sz w:val="28"/>
-          <w:szCs w:val="28"/>
-          <w:lang w:val="bg-BG"/>
-        </w:rPr>
-        <w:tab/>
-      </w:r>
-      <w:r>
-        <w:rPr>
-          <w:rFonts w:ascii="Montserrat" w:hAnsi="Montserrat"/>
-          <w:color w:val="404040" w:themeColor="text1" w:themeTint="BF"/>
-          <w:sz w:val="28"/>
-          <w:szCs w:val="28"/>
-          <w:lang w:val="bg-BG"/>
-        </w:rPr>
-        <w:tab/>
-      </w:r>
-      <w:r>
-        <w:rPr>
-          <w:rFonts w:ascii="Montserrat" w:hAnsi="Montserrat"/>
-          <w:color w:val="404040" w:themeColor="text1" w:themeTint="BF"/>
-          <w:sz w:val="28"/>
-          <w:szCs w:val="28"/>
-          <w:lang w:val="bg-BG"/>
-        </w:rPr>
-        <w:tab/>
-      </w:r>
-      <w:r>
-        <w:rPr>
-          <w:rFonts w:ascii="Montserrat" w:hAnsi="Montserrat"/>
-          <w:color w:val="404040" w:themeColor="text1" w:themeTint="BF"/>
-          <w:sz w:val="28"/>
-          <w:szCs w:val="28"/>
-          <w:lang w:val="bg-BG"/>
-        </w:rPr>
-        <w:tab/>
-      </w:r>
-      <w:r>
-        <w:rPr>
-          <w:rFonts w:ascii="Montserrat" w:hAnsi="Montserrat"/>
-          <w:color w:val="404040" w:themeColor="text1" w:themeTint="BF"/>
-          <w:sz w:val="28"/>
-          <w:szCs w:val="28"/>
-          <w:lang w:val="bg-BG"/>
-        </w:rPr>
-        <w:tab/>
-      </w:r>
-      <w:r>
-        <w:rPr>
-          <w:rFonts w:ascii="Montserrat" w:hAnsi="Montserrat"/>
-          <w:color w:val="404040" w:themeColor="text1" w:themeTint="BF"/>
-          <w:sz w:val="28"/>
-          <w:szCs w:val="28"/>
-          <w:lang w:val="bg-BG"/>
-        </w:rPr>
-        <w:t>допълнителни бележки.</w:t>
+        </w:rPr>
+      </w:pPr>
+      <w:r>
+        <w:rPr>
+          <w:rFonts w:ascii="Montserrat" w:hAnsi="Montserrat"/>
+          <w:color w:val="404040" w:themeColor="text1" w:themeTint="BF"/>
+          <w:sz w:val="28"/>
+          <w:szCs w:val="28"/>
+          <w:lang w:val="bg-BG"/>
+        </w:rPr>
+        <w:tab/>
+      </w:r>
+      <w:r>
+        <w:rPr>
+          <w:rFonts w:ascii="Montserrat" w:hAnsi="Montserrat"/>
+          <w:color w:val="404040" w:themeColor="text1" w:themeTint="BF"/>
+          <w:sz w:val="28"/>
+          <w:szCs w:val="28"/>
+          <w:lang w:val="bg-BG"/>
+        </w:rPr>
+        <w:tab/>
+        <w:t xml:space="preserve">Да се изведат първите 8 </w:t>
+      </w:r>
+      <w:r>
+        <w:rPr>
+          <w:rFonts w:ascii="Montserrat" w:hAnsi="Montserrat"/>
+          <w:color w:val="404040" w:themeColor="text1" w:themeTint="BF"/>
+          <w:sz w:val="28"/>
+          <w:szCs w:val="28"/>
+          <w:lang w:val="bg-BG"/>
+        </w:rPr>
+        <w:t>резервации на гости,</w:t>
+      </w:r>
+      <w:r>
+        <w:rPr>
+          <w:rFonts w:ascii="Montserrat" w:hAnsi="Montserrat"/>
+          <w:color w:val="404040" w:themeColor="text1" w:themeTint="BF"/>
+          <w:sz w:val="28"/>
+          <w:szCs w:val="28"/>
+          <w:lang w:val="bg-BG"/>
+        </w:rPr>
+        <w:t xml:space="preserve"> които нямат </w:t>
+      </w:r>
+      <w:r>
+        <w:rPr>
+          <w:rFonts w:ascii="Montserrat" w:hAnsi="Montserrat"/>
+          <w:color w:val="404040" w:themeColor="text1" w:themeTint="BF"/>
+          <w:sz w:val="28"/>
+          <w:szCs w:val="28"/>
+          <w:lang w:val="bg-BG"/>
+        </w:rPr>
+        <w:tab/>
+      </w:r>
+      <w:r>
+        <w:rPr>
+          <w:rFonts w:ascii="Montserrat" w:hAnsi="Montserrat"/>
+          <w:color w:val="404040" w:themeColor="text1" w:themeTint="BF"/>
+          <w:sz w:val="28"/>
+          <w:szCs w:val="28"/>
+          <w:lang w:val="bg-BG"/>
+        </w:rPr>
+        <w:tab/>
+      </w:r>
+      <w:r>
+        <w:rPr>
+          <w:rFonts w:ascii="Montserrat" w:hAnsi="Montserrat"/>
+          <w:color w:val="404040" w:themeColor="text1" w:themeTint="BF"/>
+          <w:sz w:val="28"/>
+          <w:szCs w:val="28"/>
+          <w:lang w:val="bg-BG"/>
+        </w:rPr>
+        <w:tab/>
+      </w:r>
+      <w:r>
+        <w:rPr>
+          <w:rFonts w:ascii="Montserrat" w:hAnsi="Montserrat"/>
+          <w:color w:val="404040" w:themeColor="text1" w:themeTint="BF"/>
+          <w:sz w:val="28"/>
+          <w:szCs w:val="28"/>
+          <w:lang w:val="bg-BG"/>
+        </w:rPr>
+        <w:tab/>
+      </w:r>
+      <w:r>
+        <w:rPr>
+          <w:rFonts w:ascii="Montserrat" w:hAnsi="Montserrat"/>
+          <w:color w:val="404040" w:themeColor="text1" w:themeTint="BF"/>
+          <w:sz w:val="28"/>
+          <w:szCs w:val="28"/>
+          <w:lang w:val="bg-BG"/>
+        </w:rPr>
+        <w:tab/>
+      </w:r>
+      <w:r>
+        <w:rPr>
+          <w:rFonts w:ascii="Montserrat" w:hAnsi="Montserrat"/>
+          <w:color w:val="404040" w:themeColor="text1" w:themeTint="BF"/>
+          <w:sz w:val="28"/>
+          <w:szCs w:val="28"/>
+          <w:lang w:val="bg-BG"/>
+        </w:rPr>
+        <w:t>допълнителни бележки</w:t>
+      </w:r>
+      <w:r>
+        <w:rPr>
+          <w:rFonts w:ascii="Montserrat" w:hAnsi="Montserrat"/>
+          <w:color w:val="404040" w:themeColor="text1" w:themeTint="BF"/>
+          <w:sz w:val="28"/>
+          <w:szCs w:val="28"/>
+          <w:lang w:val="bg-BG"/>
+        </w:rPr>
+        <w:t xml:space="preserve"> сортирани по дата на пристигане</w:t>
+      </w:r>
+      <w:r>
+        <w:rPr>
+          <w:rFonts w:ascii="Montserrat" w:hAnsi="Montserrat"/>
+          <w:color w:val="404040" w:themeColor="text1" w:themeTint="BF"/>
+          <w:sz w:val="28"/>
+          <w:szCs w:val="28"/>
+          <w:lang w:val="bg-BG"/>
+        </w:rPr>
+        <w:t>.</w:t>
       </w:r>
     </w:p>
     <w:p>
@@ -12518,27 +12434,27 @@
           <w:szCs w:val="28"/>
           <w:lang w:val="bg-BG"/>
         </w:rPr>
+        <w:t>За всеки позиция в хотела да се изведе броя на служителите (заедно с напусналите):</w:t>
+      </w:r>
+    </w:p>
+    <w:p>
+      <w:pPr>
+        <w:ind w:left="1440"/>
+        <w:rPr>
+          <w:rFonts w:ascii="Montserrat" w:hAnsi="Montserrat"/>
+          <w:sz w:val="28"/>
+          <w:szCs w:val="28"/>
+          <w:lang w:val="bg-BG"/>
+        </w:rPr>
+      </w:pPr>
+      <w:r>
+        <w:rPr>
+          <w:rFonts w:ascii="Montserrat" w:hAnsi="Montserrat"/>
+          <w:noProof/>
+          <w:sz w:val="28"/>
+          <w:szCs w:val="28"/>
+        </w:rPr>
         <w:lastRenderedPageBreak/>
-        <w:t>За всеки позиция в хотела да се изведе броя на служителите (заедно с напусналите):</w:t>
-      </w:r>
-    </w:p>
-    <w:p>
-      <w:pPr>
-        <w:ind w:left="1440"/>
-        <w:rPr>
-          <w:rFonts w:ascii="Montserrat" w:hAnsi="Montserrat"/>
-          <w:sz w:val="28"/>
-          <w:szCs w:val="28"/>
-          <w:lang w:val="bg-BG"/>
-        </w:rPr>
-      </w:pPr>
-      <w:r>
-        <w:rPr>
-          <w:rFonts w:ascii="Montserrat" w:hAnsi="Montserrat"/>
-          <w:noProof/>
-          <w:sz w:val="28"/>
-          <w:szCs w:val="28"/>
-        </w:rPr>
         <w:drawing>
           <wp:inline distT="0" distB="0" distL="0" distR="0" wp14:anchorId="349410D4" wp14:editId="2F566304">
             <wp:extent cx="3114675" cy="581025"/>
@@ -12797,26 +12713,26 @@
           <w:szCs w:val="28"/>
           <w:lang w:val="bg-BG"/>
         </w:rPr>
+        <w:t>За всеки гост да се изведат имената и сумата, която дължи за направените регистрации:</w:t>
+      </w:r>
+    </w:p>
+    <w:p>
+      <w:pPr>
+        <w:rPr>
+          <w:rFonts w:ascii="Montserrat" w:hAnsi="Montserrat"/>
+          <w:sz w:val="28"/>
+          <w:szCs w:val="28"/>
+          <w:lang w:val="bg-BG"/>
+        </w:rPr>
+      </w:pPr>
+      <w:r>
+        <w:rPr>
+          <w:rFonts w:ascii="Montserrat" w:hAnsi="Montserrat"/>
+          <w:noProof/>
+          <w:sz w:val="28"/>
+          <w:szCs w:val="28"/>
+        </w:rPr>
         <w:lastRenderedPageBreak/>
-        <w:t>За всеки гост да се изведат имената и сумата, която дължи за направените регистрации:</w:t>
-      </w:r>
-    </w:p>
-    <w:p>
-      <w:pPr>
-        <w:rPr>
-          <w:rFonts w:ascii="Montserrat" w:hAnsi="Montserrat"/>
-          <w:sz w:val="28"/>
-          <w:szCs w:val="28"/>
-          <w:lang w:val="bg-BG"/>
-        </w:rPr>
-      </w:pPr>
-      <w:r>
-        <w:rPr>
-          <w:rFonts w:ascii="Montserrat" w:hAnsi="Montserrat"/>
-          <w:noProof/>
-          <w:sz w:val="28"/>
-          <w:szCs w:val="28"/>
-        </w:rPr>
         <w:drawing>
           <wp:inline distT="0" distB="0" distL="0" distR="0" wp14:anchorId="15102099" wp14:editId="127B6046">
             <wp:extent cx="6697483" cy="1776549"/>
@@ -15129,7 +15045,7 @@
 </file>
 
 <file path=word/endnotes.xml><?xml version="1.0" encoding="utf-8"?>
-<w:endnotes xmlns:wpc="http://schemas.microsoft.com/office/word/2010/wordprocessingCanvas" xmlns:cx="http://schemas.microsoft.com/office/drawing/2014/chartex" xmlns:cx1="http://schemas.microsoft.com/office/drawing/2015/9/8/chartex" xmlns:cx2="http://schemas.microsoft.com/office/drawing/2015/10/21/chartex" xmlns:cx3="http://schemas.microsoft.com/office/drawing/2016/5/9/chartex" xmlns:cx4="http://schemas.microsoft.com/office/drawing/2016/5/10/chartex" xmlns:cx5="http://schemas.microsoft.com/office/drawing/2016/5/11/chartex" xmlns:cx6="http://schemas.microsoft.com/office/drawing/2016/5/12/chartex" xmlns:cx7="http://schemas.microsoft.com/office/drawing/2016/5/13/chartex" xmlns:cx8="http://schemas.microsoft.com/office/drawing/2016/5/14/chartex" xmlns:mc="http://schemas.openxmlformats.org/markup-compatibility/2006" xmlns:aink="http://schemas.microsoft.com/office/drawing/2016/ink" xmlns:am3d="http://schemas.microsoft.com/office/drawing/2017/model3d" xmlns:o="urn:schemas-microsoft-com:office:office" xmlns:r="http://schemas.openxmlformats.org/officeDocument/2006/relationships" xmlns:m="http://schemas.openxmlformats.org/officeDocument/2006/math" xmlns:v="urn:schemas-microsoft-com:vml" xmlns:wp14="http://schemas.microsoft.com/office/word/2010/wordprocessingDrawing" xmlns:wp="http://schemas.openxmlformats.org/drawingml/2006/wordprocessingDrawing" xmlns:w10="urn:schemas-microsoft-com:office:word" xmlns:w="http://schemas.openxmlformats.org/wordprocessingml/2006/main" xmlns:w14="http://schemas.microsoft.com/office/word/2010/wordml" xmlns:w15="http://schemas.microsoft.com/office/word/2012/wordml" xmlns:w16cid="http://schemas.microsoft.com/office/word/2016/wordml/cid" xmlns:w16se="http://schemas.microsoft.com/office/word/2015/wordml/symex" xmlns:wpg="http://schemas.microsoft.com/office/word/2010/wordprocessingGroup" xmlns:wpi="http://schemas.microsoft.com/office/word/2010/wordprocessingInk" xmlns:wne="http://schemas.microsoft.com/office/word/2006/wordml" xmlns:wps="http://schemas.microsoft.com/office/word/2010/wordprocessingShape" mc:Ignorable="w14 w15 w16se w16cid wp14">
+<w:endnotes xmlns:wpc="http://schemas.microsoft.com/office/word/2010/wordprocessingCanvas" xmlns:cx="http://schemas.microsoft.com/office/drawing/2014/chartex" xmlns:cx1="http://schemas.microsoft.com/office/drawing/2015/9/8/chartex" xmlns:cx2="http://schemas.microsoft.com/office/drawing/2015/10/21/chartex" xmlns:cx3="http://schemas.microsoft.com/office/drawing/2016/5/9/chartex" xmlns:cx4="http://schemas.microsoft.com/office/drawing/2016/5/10/chartex" xmlns:cx5="http://schemas.microsoft.com/office/drawing/2016/5/11/chartex" xmlns:cx6="http://schemas.microsoft.com/office/drawing/2016/5/12/chartex" xmlns:cx7="http://schemas.microsoft.com/office/drawing/2016/5/13/chartex" xmlns:cx8="http://schemas.microsoft.com/office/drawing/2016/5/14/chartex" xmlns:mc="http://schemas.openxmlformats.org/markup-compatibility/2006" xmlns:aink="http://schemas.microsoft.com/office/drawing/2016/ink" xmlns:am3d="http://schemas.microsoft.com/office/drawing/2017/model3d" xmlns:o="urn:schemas-microsoft-com:office:office" xmlns:r="http://schemas.openxmlformats.org/officeDocument/2006/relationships" xmlns:m="http://schemas.openxmlformats.org/officeDocument/2006/math" xmlns:v="urn:schemas-microsoft-com:vml" xmlns:wp14="http://schemas.microsoft.com/office/word/2010/wordprocessingDrawing" xmlns:wp="http://schemas.openxmlformats.org/drawingml/2006/wordprocessingDrawing" xmlns:w10="urn:schemas-microsoft-com:office:word" xmlns:w="http://schemas.openxmlformats.org/wordprocessingml/2006/main" xmlns:w14="http://schemas.microsoft.com/office/word/2010/wordml" xmlns:w15="http://schemas.microsoft.com/office/word/2012/wordml" xmlns:w16cex="http://schemas.microsoft.com/office/word/2018/wordml/cex" xmlns:w16cid="http://schemas.microsoft.com/office/word/2016/wordml/cid" xmlns:w16="http://schemas.microsoft.com/office/word/2018/wordml" xmlns:w16se="http://schemas.microsoft.com/office/word/2015/wordml/symex" xmlns:wpg="http://schemas.microsoft.com/office/word/2010/wordprocessingGroup" xmlns:wpi="http://schemas.microsoft.com/office/word/2010/wordprocessingInk" xmlns:wne="http://schemas.microsoft.com/office/word/2006/wordml" xmlns:wps="http://schemas.microsoft.com/office/word/2010/wordprocessingShape" mc:Ignorable="w14 w15 w16se w16cid w16 w16cex wp14">
   <w:endnote w:type="separator" w:id="-1">
     <w:p>
       <w:pPr>
@@ -15154,7 +15070,7 @@
 </file>
 
 <file path=word/footer1.xml><?xml version="1.0" encoding="utf-8"?>
-<w:ftr xmlns:wpc="http://schemas.microsoft.com/office/word/2010/wordprocessingCanvas" xmlns:cx="http://schemas.microsoft.com/office/drawing/2014/chartex" xmlns:cx1="http://schemas.microsoft.com/office/drawing/2015/9/8/chartex" xmlns:cx2="http://schemas.microsoft.com/office/drawing/2015/10/21/chartex" xmlns:cx3="http://schemas.microsoft.com/office/drawing/2016/5/9/chartex" xmlns:cx4="http://schemas.microsoft.com/office/drawing/2016/5/10/chartex" xmlns:cx5="http://schemas.microsoft.com/office/drawing/2016/5/11/chartex" xmlns:cx6="http://schemas.microsoft.com/office/drawing/2016/5/12/chartex" xmlns:cx7="http://schemas.microsoft.com/office/drawing/2016/5/13/chartex" xmlns:cx8="http://schemas.microsoft.com/office/drawing/2016/5/14/chartex" xmlns:mc="http://schemas.openxmlformats.org/markup-compatibility/2006" xmlns:aink="http://schemas.microsoft.com/office/drawing/2016/ink" xmlns:am3d="http://schemas.microsoft.com/office/drawing/2017/model3d" xmlns:o="urn:schemas-microsoft-com:office:office" xmlns:r="http://schemas.openxmlformats.org/officeDocument/2006/relationships" xmlns:m="http://schemas.openxmlformats.org/officeDocument/2006/math" xmlns:v="urn:schemas-microsoft-com:vml" xmlns:wp14="http://schemas.microsoft.com/office/word/2010/wordprocessingDrawing" xmlns:wp="http://schemas.openxmlformats.org/drawingml/2006/wordprocessingDrawing" xmlns:w10="urn:schemas-microsoft-com:office:word" xmlns:w="http://schemas.openxmlformats.org/wordprocessingml/2006/main" xmlns:w14="http://schemas.microsoft.com/office/word/2010/wordml" xmlns:w15="http://schemas.microsoft.com/office/word/2012/wordml" xmlns:w16cid="http://schemas.microsoft.com/office/word/2016/wordml/cid" xmlns:w16se="http://schemas.microsoft.com/office/word/2015/wordml/symex" xmlns:wpg="http://schemas.microsoft.com/office/word/2010/wordprocessingGroup" xmlns:wpi="http://schemas.microsoft.com/office/word/2010/wordprocessingInk" xmlns:wne="http://schemas.microsoft.com/office/word/2006/wordml" xmlns:wps="http://schemas.microsoft.com/office/word/2010/wordprocessingShape" mc:Ignorable="w14 w15 w16se w16cid wp14">
+<w:ftr xmlns:wpc="http://schemas.microsoft.com/office/word/2010/wordprocessingCanvas" xmlns:cx="http://schemas.microsoft.com/office/drawing/2014/chartex" xmlns:cx1="http://schemas.microsoft.com/office/drawing/2015/9/8/chartex" xmlns:cx2="http://schemas.microsoft.com/office/drawing/2015/10/21/chartex" xmlns:cx3="http://schemas.microsoft.com/office/drawing/2016/5/9/chartex" xmlns:cx4="http://schemas.microsoft.com/office/drawing/2016/5/10/chartex" xmlns:cx5="http://schemas.microsoft.com/office/drawing/2016/5/11/chartex" xmlns:cx6="http://schemas.microsoft.com/office/drawing/2016/5/12/chartex" xmlns:cx7="http://schemas.microsoft.com/office/drawing/2016/5/13/chartex" xmlns:cx8="http://schemas.microsoft.com/office/drawing/2016/5/14/chartex" xmlns:mc="http://schemas.openxmlformats.org/markup-compatibility/2006" xmlns:aink="http://schemas.microsoft.com/office/drawing/2016/ink" xmlns:am3d="http://schemas.microsoft.com/office/drawing/2017/model3d" xmlns:o="urn:schemas-microsoft-com:office:office" xmlns:r="http://schemas.openxmlformats.org/officeDocument/2006/relationships" xmlns:m="http://schemas.openxmlformats.org/officeDocument/2006/math" xmlns:v="urn:schemas-microsoft-com:vml" xmlns:wp14="http://schemas.microsoft.com/office/word/2010/wordprocessingDrawing" xmlns:wp="http://schemas.openxmlformats.org/drawingml/2006/wordprocessingDrawing" xmlns:w10="urn:schemas-microsoft-com:office:word" xmlns:w="http://schemas.openxmlformats.org/wordprocessingml/2006/main" xmlns:w14="http://schemas.microsoft.com/office/word/2010/wordml" xmlns:w15="http://schemas.microsoft.com/office/word/2012/wordml" xmlns:w16cex="http://schemas.microsoft.com/office/word/2018/wordml/cex" xmlns:w16cid="http://schemas.microsoft.com/office/word/2016/wordml/cid" xmlns:w16="http://schemas.microsoft.com/office/word/2018/wordml" xmlns:w16se="http://schemas.microsoft.com/office/word/2015/wordml/symex" xmlns:wpg="http://schemas.microsoft.com/office/word/2010/wordprocessingGroup" xmlns:wpi="http://schemas.microsoft.com/office/word/2010/wordprocessingInk" xmlns:wne="http://schemas.microsoft.com/office/word/2006/wordml" xmlns:wps="http://schemas.microsoft.com/office/word/2010/wordprocessingShape" mc:Ignorable="w14 w15 w16se w16cid w16 w16cex wp14">
   <w:sdt>
     <w:sdtPr>
       <w:id w:val="2002614977"/>
@@ -15219,7 +15135,7 @@
 </file>
 
 <file path=word/footnotes.xml><?xml version="1.0" encoding="utf-8"?>
-<w:footnotes xmlns:wpc="http://schemas.microsoft.com/office/word/2010/wordprocessingCanvas" xmlns:cx="http://schemas.microsoft.com/office/drawing/2014/chartex" xmlns:cx1="http://schemas.microsoft.com/office/drawing/2015/9/8/chartex" xmlns:cx2="http://schemas.microsoft.com/office/drawing/2015/10/21/chartex" xmlns:cx3="http://schemas.microsoft.com/office/drawing/2016/5/9/chartex" xmlns:cx4="http://schemas.microsoft.com/office/drawing/2016/5/10/chartex" xmlns:cx5="http://schemas.microsoft.com/office/drawing/2016/5/11/chartex" xmlns:cx6="http://schemas.microsoft.com/office/drawing/2016/5/12/chartex" xmlns:cx7="http://schemas.microsoft.com/office/drawing/2016/5/13/chartex" xmlns:cx8="http://schemas.microsoft.com/office/drawing/2016/5/14/chartex" xmlns:mc="http://schemas.openxmlformats.org/markup-compatibility/2006" xmlns:aink="http://schemas.microsoft.com/office/drawing/2016/ink" xmlns:am3d="http://schemas.microsoft.com/office/drawing/2017/model3d" xmlns:o="urn:schemas-microsoft-com:office:office" xmlns:r="http://schemas.openxmlformats.org/officeDocument/2006/relationships" xmlns:m="http://schemas.openxmlformats.org/officeDocument/2006/math" xmlns:v="urn:schemas-microsoft-com:vml" xmlns:wp14="http://schemas.microsoft.com/office/word/2010/wordprocessingDrawing" xmlns:wp="http://schemas.openxmlformats.org/drawingml/2006/wordprocessingDrawing" xmlns:w10="urn:schemas-microsoft-com:office:word" xmlns:w="http://schemas.openxmlformats.org/wordprocessingml/2006/main" xmlns:w14="http://schemas.microsoft.com/office/word/2010/wordml" xmlns:w15="http://schemas.microsoft.com/office/word/2012/wordml" xmlns:w16cid="http://schemas.microsoft.com/office/word/2016/wordml/cid" xmlns:w16se="http://schemas.microsoft.com/office/word/2015/wordml/symex" xmlns:wpg="http://schemas.microsoft.com/office/word/2010/wordprocessingGroup" xmlns:wpi="http://schemas.microsoft.com/office/word/2010/wordprocessingInk" xmlns:wne="http://schemas.microsoft.com/office/word/2006/wordml" xmlns:wps="http://schemas.microsoft.com/office/word/2010/wordprocessingShape" mc:Ignorable="w14 w15 w16se w16cid wp14">
+<w:footnotes xmlns:wpc="http://schemas.microsoft.com/office/word/2010/wordprocessingCanvas" xmlns:cx="http://schemas.microsoft.com/office/drawing/2014/chartex" xmlns:cx1="http://schemas.microsoft.com/office/drawing/2015/9/8/chartex" xmlns:cx2="http://schemas.microsoft.com/office/drawing/2015/10/21/chartex" xmlns:cx3="http://schemas.microsoft.com/office/drawing/2016/5/9/chartex" xmlns:cx4="http://schemas.microsoft.com/office/drawing/2016/5/10/chartex" xmlns:cx5="http://schemas.microsoft.com/office/drawing/2016/5/11/chartex" xmlns:cx6="http://schemas.microsoft.com/office/drawing/2016/5/12/chartex" xmlns:cx7="http://schemas.microsoft.com/office/drawing/2016/5/13/chartex" xmlns:cx8="http://schemas.microsoft.com/office/drawing/2016/5/14/chartex" xmlns:mc="http://schemas.openxmlformats.org/markup-compatibility/2006" xmlns:aink="http://schemas.microsoft.com/office/drawing/2016/ink" xmlns:am3d="http://schemas.microsoft.com/office/drawing/2017/model3d" xmlns:o="urn:schemas-microsoft-com:office:office" xmlns:r="http://schemas.openxmlformats.org/officeDocument/2006/relationships" xmlns:m="http://schemas.openxmlformats.org/officeDocument/2006/math" xmlns:v="urn:schemas-microsoft-com:vml" xmlns:wp14="http://schemas.microsoft.com/office/word/2010/wordprocessingDrawing" xmlns:wp="http://schemas.openxmlformats.org/drawingml/2006/wordprocessingDrawing" xmlns:w10="urn:schemas-microsoft-com:office:word" xmlns:w="http://schemas.openxmlformats.org/wordprocessingml/2006/main" xmlns:w14="http://schemas.microsoft.com/office/word/2010/wordml" xmlns:w15="http://schemas.microsoft.com/office/word/2012/wordml" xmlns:w16cex="http://schemas.microsoft.com/office/word/2018/wordml/cex" xmlns:w16cid="http://schemas.microsoft.com/office/word/2016/wordml/cid" xmlns:w16="http://schemas.microsoft.com/office/word/2018/wordml" xmlns:w16se="http://schemas.microsoft.com/office/word/2015/wordml/symex" xmlns:wpg="http://schemas.microsoft.com/office/word/2010/wordprocessingGroup" xmlns:wpi="http://schemas.microsoft.com/office/word/2010/wordprocessingInk" xmlns:wne="http://schemas.microsoft.com/office/word/2006/wordml" xmlns:wps="http://schemas.microsoft.com/office/word/2010/wordprocessingShape" mc:Ignorable="w14 w15 w16se w16cid w16 w16cex wp14">
   <w:footnote w:type="separator" w:id="-1">
     <w:p>
       <w:pPr>
@@ -15244,7 +15160,7 @@
 </file>
 
 <file path=word/numbering.xml><?xml version="1.0" encoding="utf-8"?>
-<w:numbering xmlns:wpc="http://schemas.microsoft.com/office/word/2010/wordprocessingCanvas" xmlns:cx="http://schemas.microsoft.com/office/drawing/2014/chartex" xmlns:cx1="http://schemas.microsoft.com/office/drawing/2015/9/8/chartex" xmlns:cx2="http://schemas.microsoft.com/office/drawing/2015/10/21/chartex" xmlns:cx3="http://schemas.microsoft.com/office/drawing/2016/5/9/chartex" xmlns:cx4="http://schemas.microsoft.com/office/drawing/2016/5/10/chartex" xmlns:cx5="http://schemas.microsoft.com/office/drawing/2016/5/11/chartex" xmlns:cx6="http://schemas.microsoft.com/office/drawing/2016/5/12/chartex" xmlns:cx7="http://schemas.microsoft.com/office/drawing/2016/5/13/chartex" xmlns:cx8="http://schemas.microsoft.com/office/drawing/2016/5/14/chartex" xmlns:mc="http://schemas.openxmlformats.org/markup-compatibility/2006" xmlns:aink="http://schemas.microsoft.com/office/drawing/2016/ink" xmlns:am3d="http://schemas.microsoft.com/office/drawing/2017/model3d" xmlns:o="urn:schemas-microsoft-com:office:office" xmlns:r="http://schemas.openxmlformats.org/officeDocument/2006/relationships" xmlns:m="http://schemas.openxmlformats.org/officeDocument/2006/math" xmlns:v="urn:schemas-microsoft-com:vml" xmlns:wp14="http://schemas.microsoft.com/office/word/2010/wordprocessingDrawing" xmlns:wp="http://schemas.openxmlformats.org/drawingml/2006/wordprocessingDrawing" xmlns:w10="urn:schemas-microsoft-com:office:word" xmlns:w="http://schemas.openxmlformats.org/wordprocessingml/2006/main" xmlns:w14="http://schemas.microsoft.com/office/word/2010/wordml" xmlns:w15="http://schemas.microsoft.com/office/word/2012/wordml" xmlns:w16cid="http://schemas.microsoft.com/office/word/2016/wordml/cid" xmlns:w16se="http://schemas.microsoft.com/office/word/2015/wordml/symex" xmlns:wpg="http://schemas.microsoft.com/office/word/2010/wordprocessingGroup" xmlns:wpi="http://schemas.microsoft.com/office/word/2010/wordprocessingInk" xmlns:wne="http://schemas.microsoft.com/office/word/2006/wordml" xmlns:wps="http://schemas.microsoft.com/office/word/2010/wordprocessingShape" mc:Ignorable="w14 w15 w16se w16cid wp14">
+<w:numbering xmlns:wpc="http://schemas.microsoft.com/office/word/2010/wordprocessingCanvas" xmlns:cx="http://schemas.microsoft.com/office/drawing/2014/chartex" xmlns:cx1="http://schemas.microsoft.com/office/drawing/2015/9/8/chartex" xmlns:cx2="http://schemas.microsoft.com/office/drawing/2015/10/21/chartex" xmlns:cx3="http://schemas.microsoft.com/office/drawing/2016/5/9/chartex" xmlns:cx4="http://schemas.microsoft.com/office/drawing/2016/5/10/chartex" xmlns:cx5="http://schemas.microsoft.com/office/drawing/2016/5/11/chartex" xmlns:cx6="http://schemas.microsoft.com/office/drawing/2016/5/12/chartex" xmlns:cx7="http://schemas.microsoft.com/office/drawing/2016/5/13/chartex" xmlns:cx8="http://schemas.microsoft.com/office/drawing/2016/5/14/chartex" xmlns:mc="http://schemas.openxmlformats.org/markup-compatibility/2006" xmlns:aink="http://schemas.microsoft.com/office/drawing/2016/ink" xmlns:am3d="http://schemas.microsoft.com/office/drawing/2017/model3d" xmlns:o="urn:schemas-microsoft-com:office:office" xmlns:r="http://schemas.openxmlformats.org/officeDocument/2006/relationships" xmlns:m="http://schemas.openxmlformats.org/officeDocument/2006/math" xmlns:v="urn:schemas-microsoft-com:vml" xmlns:wp14="http://schemas.microsoft.com/office/word/2010/wordprocessingDrawing" xmlns:wp="http://schemas.openxmlformats.org/drawingml/2006/wordprocessingDrawing" xmlns:w10="urn:schemas-microsoft-com:office:word" xmlns:w="http://schemas.openxmlformats.org/wordprocessingml/2006/main" xmlns:w14="http://schemas.microsoft.com/office/word/2010/wordml" xmlns:w15="http://schemas.microsoft.com/office/word/2012/wordml" xmlns:w16cex="http://schemas.microsoft.com/office/word/2018/wordml/cex" xmlns:w16cid="http://schemas.microsoft.com/office/word/2016/wordml/cid" xmlns:w16="http://schemas.microsoft.com/office/word/2018/wordml" xmlns:w16se="http://schemas.microsoft.com/office/word/2015/wordml/symex" xmlns:wpg="http://schemas.microsoft.com/office/word/2010/wordprocessingGroup" xmlns:wpi="http://schemas.microsoft.com/office/word/2010/wordprocessingInk" xmlns:wne="http://schemas.microsoft.com/office/word/2006/wordml" xmlns:wps="http://schemas.microsoft.com/office/word/2010/wordprocessingShape" mc:Ignorable="w14 w15 w16se w16cid w16 w16cex wp14">
   <w:abstractNum w:abstractNumId="0" w15:restartNumberingAfterBreak="0">
     <w:nsid w:val="35496FF9"/>
     <w:multiLevelType w:val="hybridMultilevel"/>
@@ -15455,7 +15371,7 @@
 </file>
 
 <file path=word/styles.xml><?xml version="1.0" encoding="utf-8"?>
-<w:styles xmlns:mc="http://schemas.openxmlformats.org/markup-compatibility/2006" xmlns:r="http://schemas.openxmlformats.org/officeDocument/2006/relationships" xmlns:w="http://schemas.openxmlformats.org/wordprocessingml/2006/main" xmlns:w14="http://schemas.microsoft.com/office/word/2010/wordml" xmlns:w15="http://schemas.microsoft.com/office/word/2012/wordml" xmlns:w16cid="http://schemas.microsoft.com/office/word/2016/wordml/cid" xmlns:w16se="http://schemas.microsoft.com/office/word/2015/wordml/symex" mc:Ignorable="w14 w15 w16se w16cid">
+<w:styles xmlns:mc="http://schemas.openxmlformats.org/markup-compatibility/2006" xmlns:r="http://schemas.openxmlformats.org/officeDocument/2006/relationships" xmlns:w="http://schemas.openxmlformats.org/wordprocessingml/2006/main" xmlns:w14="http://schemas.microsoft.com/office/word/2010/wordml" xmlns:w15="http://schemas.microsoft.com/office/word/2012/wordml" xmlns:w16cex="http://schemas.microsoft.com/office/word/2018/wordml/cex" xmlns:w16cid="http://schemas.microsoft.com/office/word/2016/wordml/cid" xmlns:w16="http://schemas.microsoft.com/office/word/2018/wordml" xmlns:w16se="http://schemas.microsoft.com/office/word/2015/wordml/symex" mc:Ignorable="w14 w15 w16se w16cid w16 w16cex">
   <w:docDefaults>
     <w:rPrDefault>
       <w:rPr>
@@ -16309,12 +16225,6 @@
 </file>
 
 <file path=customXml/item1.xml><?xml version="1.0" encoding="utf-8"?>
-<p:properties xmlns:p="http://schemas.microsoft.com/office/2006/metadata/properties" xmlns:xsi="http://www.w3.org/2001/XMLSchema-instance" xmlns:pc="http://schemas.microsoft.com/office/infopath/2007/PartnerControls">
-  <documentManagement/>
-</p:properties>
-</file>
-
-<file path=customXml/item2.xml><?xml version="1.0" encoding="utf-8"?>
 <ct:contentTypeSchema xmlns:ct="http://schemas.microsoft.com/office/2006/metadata/contentType" xmlns:ma="http://schemas.microsoft.com/office/2006/metadata/properties/metaAttributes" ct:_="" ma:_="" ma:contentTypeName="Document" ma:contentTypeID="0x0101004E0A40EC6ADC91459D280C489679A65F" ma:contentTypeVersion="8" ma:contentTypeDescription="Create a new document." ma:contentTypeScope="" ma:versionID="29551aefaa98c399b03acf1b99073c4e">
   <xsd:schema xmlns:xsd="http://www.w3.org/2001/XMLSchema" xmlns:xs="http://www.w3.org/2001/XMLSchema" xmlns:p="http://schemas.microsoft.com/office/2006/metadata/properties" xmlns:ns3="9a65691c-0919-4db0-bce1-e54aca08a769" targetNamespace="http://schemas.microsoft.com/office/2006/metadata/properties" ma:root="true" ma:fieldsID="f83f529ba9d4a1db3c6736d30008a822" ns3:_="">
     <xsd:import namespace="9a65691c-0919-4db0-bce1-e54aca08a769"/>
@@ -16484,7 +16394,7 @@
 </ct:contentTypeSchema>
 </file>
 
-<file path=customXml/item3.xml><?xml version="1.0" encoding="utf-8"?>
+<file path=customXml/item2.xml><?xml version="1.0" encoding="utf-8"?>
 <?mso-contentType ?>
 <FormTemplates xmlns="http://schemas.microsoft.com/sharepoint/v3/contenttype/forms">
   <Display>DocumentLibraryForm</Display>
@@ -16493,20 +16403,17 @@
 </FormTemplates>
 </file>
 
+<file path=customXml/item3.xml><?xml version="1.0" encoding="utf-8"?>
+<p:properties xmlns:p="http://schemas.microsoft.com/office/2006/metadata/properties" xmlns:xsi="http://www.w3.org/2001/XMLSchema-instance" xmlns:pc="http://schemas.microsoft.com/office/infopath/2007/PartnerControls">
+  <documentManagement/>
+</p:properties>
+</file>
+
 <file path=customXml/item4.xml><?xml version="1.0" encoding="utf-8"?>
 <b:Sources xmlns:b="http://schemas.openxmlformats.org/officeDocument/2006/bibliography" xmlns="http://schemas.openxmlformats.org/officeDocument/2006/bibliography" SelectedStyle="\APASixthEditionOfficeOnline.xsl" StyleName="APA" Version="6"/>
 </file>
 
 <file path=customXml/itemProps1.xml><?xml version="1.0" encoding="utf-8"?>
-<ds:datastoreItem xmlns:ds="http://schemas.openxmlformats.org/officeDocument/2006/customXml" ds:itemID="{17FC80F8-3C6D-419D-9063-DF20CD7952E0}">
-  <ds:schemaRefs>
-    <ds:schemaRef ds:uri="http://schemas.microsoft.com/office/2006/metadata/properties"/>
-    <ds:schemaRef ds:uri="http://schemas.microsoft.com/office/infopath/2007/PartnerControls"/>
-  </ds:schemaRefs>
-</ds:datastoreItem>
-</file>
-
-<file path=customXml/itemProps2.xml><?xml version="1.0" encoding="utf-8"?>
 <ds:datastoreItem xmlns:ds="http://schemas.openxmlformats.org/officeDocument/2006/customXml" ds:itemID="{382CA833-3645-4E62-8879-64E21D506441}">
   <ds:schemaRefs>
     <ds:schemaRef ds:uri="http://schemas.microsoft.com/office/2006/metadata/contentType"/>
@@ -16524,7 +16431,7 @@
 </ds:datastoreItem>
 </file>
 
-<file path=customXml/itemProps3.xml><?xml version="1.0" encoding="utf-8"?>
+<file path=customXml/itemProps2.xml><?xml version="1.0" encoding="utf-8"?>
 <ds:datastoreItem xmlns:ds="http://schemas.openxmlformats.org/officeDocument/2006/customXml" ds:itemID="{1C56E278-C235-48B0-BDBB-00EC74FB02C4}">
   <ds:schemaRefs>
     <ds:schemaRef ds:uri="http://schemas.microsoft.com/sharepoint/v3/contenttype/forms"/>
@@ -16532,8 +16439,17 @@
 </ds:datastoreItem>
 </file>
 
+<file path=customXml/itemProps3.xml><?xml version="1.0" encoding="utf-8"?>
+<ds:datastoreItem xmlns:ds="http://schemas.openxmlformats.org/officeDocument/2006/customXml" ds:itemID="{17FC80F8-3C6D-419D-9063-DF20CD7952E0}">
+  <ds:schemaRefs>
+    <ds:schemaRef ds:uri="http://schemas.microsoft.com/office/2006/metadata/properties"/>
+    <ds:schemaRef ds:uri="http://schemas.microsoft.com/office/infopath/2007/PartnerControls"/>
+  </ds:schemaRefs>
+</ds:datastoreItem>
+</file>
+
 <file path=customXml/itemProps4.xml><?xml version="1.0" encoding="utf-8"?>
-<ds:datastoreItem xmlns:ds="http://schemas.openxmlformats.org/officeDocument/2006/customXml" ds:itemID="{69E545AE-4DE1-4E98-98EF-FBA675A4C996}">
+<ds:datastoreItem xmlns:ds="http://schemas.openxmlformats.org/officeDocument/2006/customXml" ds:itemID="{5103B720-9D9A-4E37-A5ED-0DD68EFE127A}">
   <ds:schemaRefs>
     <ds:schemaRef ds:uri="http://schemas.openxmlformats.org/officeDocument/2006/bibliography"/>
   </ds:schemaRefs>

</xml_diff>